<commit_message>
Enhance consent handling in document generation: update checkbox logic for consent and modify form options for video surveillance agreement
</commit_message>
<xml_diff>
--- a/templates/educational.docx
+++ b/templates/educational.docx
@@ -14004,7 +14004,7 @@
           </mc:Choice>
           <mc:Fallback>
             <w:pict>
-              <v:group w14:anchorId="00130136" id="Group 9" o:spid="_x0000_s1026" style="position:absolute;margin-left:8.35pt;margin-top:2.05pt;width:13.05pt;height:13.05pt;z-index:487402496" coordsize="165600,165600" o:gfxdata="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">
+              <v:group w14:anchorId="732E46C3" id="Group 9" o:spid="_x0000_s1026" style="position:absolute;margin-left:8.35pt;margin-top:2.05pt;width:13.05pt;height:13.05pt;z-index:487402496" coordsize="165600,165600" o:gfxdata="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">
                 <v:line id="Straight Connector 8" o:spid="_x0000_s1027" style="position:absolute;rotation:45;visibility:visible;mso-wrap-style:square" from="81000,-612" to="84600,164988" o:connectortype="straight" o:gfxdata="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" strokecolor="#4579b8 [3044]"/>
                 <v:line id="Straight Connector 8" o:spid="_x0000_s1028" style="position:absolute;rotation:135;visibility:visible;mso-wrap-style:square" from="80585,0" to="84185,165600" o:connectortype="straight" o:gfxdata="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" strokecolor="#4579b8 [3044]"/>
               </v:group>
@@ -14308,7 +14308,7 @@
           </mc:Choice>
           <mc:Fallback>
             <w:pict>
-              <v:group w14:anchorId="473DAEEB" id="Group 9" o:spid="_x0000_s1026" style="position:absolute;margin-left:7.65pt;margin-top:13.35pt;width:13.05pt;height:13.05pt;z-index:487404544" coordsize="165600,165600" o:gfxdata="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">
+              <v:group w14:anchorId="247F7605" id="Group 9" o:spid="_x0000_s1026" style="position:absolute;margin-left:7.65pt;margin-top:13.35pt;width:13.05pt;height:13.05pt;z-index:487404544" coordsize="165600,165600" o:gfxdata="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">
                 <v:line id="Straight Connector 8" o:spid="_x0000_s1027" style="position:absolute;rotation:45;visibility:visible;mso-wrap-style:square" from="81000,-612" to="84600,164988" o:connectortype="straight" o:gfxdata="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" strokecolor="#4579b8 [3044]"/>
                 <v:line id="Straight Connector 8" o:spid="_x0000_s1028" style="position:absolute;rotation:135;visibility:visible;mso-wrap-style:square" from="80585,0" to="84185,165600" o:connectortype="straight" o:gfxdata="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" strokecolor="#4579b8 [3044]"/>
               </v:group>
@@ -14668,37 +14668,23 @@
     </w:p>
     <w:p>
       <w:pPr>
-        <w:ind w:firstLine="720"/>
-        <w:rPr>
-          <w:b/>
-          <w:spacing w:val="-2"/>
-          <w:sz w:val="24"/>
-        </w:rPr>
-      </w:pPr>
-      <w:r>
-        <w:rPr>
-          <w:b/>
-          <w:sz w:val="24"/>
-        </w:rPr>
-        <w:t>{{</w:t>
-      </w:r>
-      <w:r>
-        <w:rPr>
-          <w:b/>
-          <w:sz w:val="24"/>
-        </w:rPr>
-        <w:t>3</w:t>
-      </w:r>
-      <w:r>
-        <w:rPr>
-          <w:b/>
-          <w:sz w:val="24"/>
-        </w:rPr>
-        <w:t>}}</w:t>
-      </w:r>
-      <w:r>
-        <w:rPr>
-          <w:b/>
+        <w:ind w:firstLine="118"/>
+        <w:rPr>
+          <w:b/>
+          <w:spacing w:val="-2"/>
+          <w:sz w:val="24"/>
+        </w:rPr>
+      </w:pPr>
+      <w:r>
+        <w:rPr>
+          <w:bCs/>
+          <w:sz w:val="24"/>
+        </w:rPr>
+        <w:t>Sunt de acord {{3}} / Nu sunt de acord {{3}}</w:t>
+      </w:r>
+      <w:r>
+        <w:rPr>
+          <w:bCs/>
           <w:spacing w:val="-3"/>
           <w:sz w:val="24"/>
         </w:rPr>
@@ -14706,167 +14692,175 @@
       </w:r>
       <w:r>
         <w:rPr>
-          <w:b/>
+          <w:bCs/>
           <w:sz w:val="24"/>
         </w:rPr>
         <w:t>de</w:t>
       </w:r>
       <w:r>
         <w:rPr>
-          <w:b/>
-          <w:spacing w:val="-2"/>
-          <w:sz w:val="24"/>
-        </w:rPr>
-        <w:t xml:space="preserve"> </w:t>
-      </w:r>
-      <w:r>
-        <w:rPr>
-          <w:b/>
+          <w:bCs/>
+          <w:spacing w:val="-2"/>
+          <w:sz w:val="24"/>
+        </w:rPr>
+        <w:t xml:space="preserve"> </w:t>
+      </w:r>
+      <w:r>
+        <w:rPr>
+          <w:bCs/>
           <w:sz w:val="24"/>
         </w:rPr>
         <w:t>acord</w:t>
       </w:r>
       <w:r>
         <w:rPr>
-          <w:b/>
-          <w:sz w:val="24"/>
-        </w:rPr>
-        <w:t xml:space="preserve"> </w:t>
-      </w:r>
-      <w:r>
-        <w:rPr>
-          <w:b/>
+          <w:bCs/>
+          <w:sz w:val="24"/>
+        </w:rPr>
+        <w:t xml:space="preserve"> </w:t>
+      </w:r>
+      <w:r>
+        <w:rPr>
+          <w:bCs/>
           <w:sz w:val="24"/>
         </w:rPr>
         <w:t>cu</w:t>
       </w:r>
       <w:r>
         <w:rPr>
-          <w:b/>
-          <w:spacing w:val="-1"/>
-          <w:sz w:val="24"/>
-        </w:rPr>
-        <w:t xml:space="preserve"> </w:t>
-      </w:r>
-      <w:r>
-        <w:rPr>
-          <w:b/>
+          <w:bCs/>
+          <w:spacing w:val="-1"/>
+          <w:sz w:val="24"/>
+        </w:rPr>
+        <w:t xml:space="preserve"> </w:t>
+      </w:r>
+      <w:r>
+        <w:rPr>
+          <w:bCs/>
           <w:sz w:val="24"/>
         </w:rPr>
         <w:t>supravegherea</w:t>
       </w:r>
       <w:r>
         <w:rPr>
-          <w:b/>
-          <w:spacing w:val="-1"/>
-          <w:sz w:val="24"/>
-        </w:rPr>
-        <w:t xml:space="preserve"> </w:t>
-      </w:r>
-      <w:r>
-        <w:rPr>
-          <w:b/>
+          <w:bCs/>
+          <w:spacing w:val="-1"/>
+          <w:sz w:val="24"/>
+        </w:rPr>
+        <w:t xml:space="preserve"> </w:t>
+      </w:r>
+      <w:r>
+        <w:rPr>
+          <w:bCs/>
           <w:sz w:val="24"/>
         </w:rPr>
         <w:t>video</w:t>
       </w:r>
       <w:r>
         <w:rPr>
-          <w:b/>
-          <w:spacing w:val="-1"/>
-          <w:sz w:val="24"/>
-        </w:rPr>
-        <w:t xml:space="preserve"> </w:t>
-      </w:r>
-      <w:r>
-        <w:rPr>
-          <w:b/>
+          <w:bCs/>
+          <w:spacing w:val="-1"/>
+          <w:sz w:val="24"/>
+        </w:rPr>
+        <w:t xml:space="preserve"> </w:t>
+      </w:r>
+      <w:r>
+        <w:rPr>
+          <w:bCs/>
           <w:sz w:val="24"/>
         </w:rPr>
         <w:t>a</w:t>
       </w:r>
       <w:r>
         <w:rPr>
-          <w:b/>
-          <w:spacing w:val="-2"/>
-          <w:sz w:val="24"/>
-        </w:rPr>
-        <w:t xml:space="preserve"> </w:t>
-      </w:r>
-      <w:r>
-        <w:rPr>
-          <w:b/>
+          <w:bCs/>
+          <w:spacing w:val="-2"/>
+          <w:sz w:val="24"/>
+        </w:rPr>
+        <w:t xml:space="preserve"> </w:t>
+      </w:r>
+      <w:r>
+        <w:rPr>
+          <w:bCs/>
           <w:sz w:val="24"/>
         </w:rPr>
         <w:t>copilului</w:t>
       </w:r>
       <w:r>
         <w:rPr>
-          <w:b/>
-          <w:spacing w:val="-1"/>
-          <w:sz w:val="24"/>
-        </w:rPr>
-        <w:t xml:space="preserve"> </w:t>
-      </w:r>
-      <w:r>
-        <w:rPr>
-          <w:b/>
+          <w:bCs/>
+          <w:spacing w:val="-1"/>
+          <w:sz w:val="24"/>
+        </w:rPr>
+        <w:t xml:space="preserve"> </w:t>
+      </w:r>
+      <w:r>
+        <w:rPr>
+          <w:bCs/>
           <w:sz w:val="24"/>
         </w:rPr>
         <w:t>meu</w:t>
       </w:r>
       <w:r>
         <w:rPr>
-          <w:b/>
-          <w:spacing w:val="-1"/>
-          <w:sz w:val="24"/>
-        </w:rPr>
-        <w:t xml:space="preserve"> </w:t>
-      </w:r>
-      <w:r>
-        <w:rPr>
-          <w:b/>
+          <w:bCs/>
+          <w:spacing w:val="-1"/>
+          <w:sz w:val="24"/>
+        </w:rPr>
+        <w:t xml:space="preserve"> </w:t>
+      </w:r>
+      <w:r>
+        <w:rPr>
+          <w:bCs/>
           <w:sz w:val="24"/>
         </w:rPr>
         <w:t>în</w:t>
       </w:r>
       <w:r>
         <w:rPr>
-          <w:b/>
-          <w:spacing w:val="-1"/>
-          <w:sz w:val="24"/>
-        </w:rPr>
-        <w:t xml:space="preserve"> </w:t>
-      </w:r>
-      <w:r>
-        <w:rPr>
-          <w:b/>
+          <w:bCs/>
+          <w:spacing w:val="-1"/>
+          <w:sz w:val="24"/>
+        </w:rPr>
+        <w:t xml:space="preserve"> </w:t>
+      </w:r>
+      <w:r>
+        <w:rPr>
+          <w:bCs/>
           <w:sz w:val="24"/>
         </w:rPr>
         <w:t>sala</w:t>
       </w:r>
       <w:r>
         <w:rPr>
-          <w:b/>
-          <w:spacing w:val="-1"/>
-          <w:sz w:val="24"/>
-        </w:rPr>
-        <w:t xml:space="preserve"> </w:t>
-      </w:r>
-      <w:r>
-        <w:rPr>
-          <w:b/>
+          <w:bCs/>
+          <w:spacing w:val="-1"/>
+          <w:sz w:val="24"/>
+        </w:rPr>
+        <w:t xml:space="preserve"> </w:t>
+      </w:r>
+      <w:r>
+        <w:rPr>
+          <w:bCs/>
           <w:sz w:val="24"/>
         </w:rPr>
         <w:t>de</w:t>
       </w:r>
       <w:r>
         <w:rPr>
-          <w:b/>
-          <w:spacing w:val="-2"/>
-          <w:sz w:val="24"/>
-        </w:rPr>
-        <w:t xml:space="preserve"> grupă.</w:t>
+          <w:bCs/>
+          <w:spacing w:val="-2"/>
+          <w:sz w:val="24"/>
+        </w:rPr>
+        <w:t xml:space="preserve"> grupă</w:t>
+      </w:r>
+      <w:r>
+        <w:rPr>
+          <w:b/>
+          <w:spacing w:val="-2"/>
+          <w:sz w:val="24"/>
+        </w:rPr>
+        <w:t>.</w:t>
       </w:r>
     </w:p>
     <w:p>
@@ -15772,7 +15766,7 @@
           </mc:Choice>
           <mc:Fallback>
             <w:pict>
-              <v:shape w14:anchorId="02E5CFF2" id="Graphic 10" o:spid="_x0000_s1026" style="position:absolute;margin-left:31.35pt;margin-top:1.1pt;width:14.9pt;height:9.25pt;z-index:15728128;visibility:visible;mso-wrap-style:square;mso-wrap-distance-left:0;mso-wrap-distance-top:0;mso-wrap-distance-right:0;mso-wrap-distance-bottom:0;mso-position-horizontal:absolute;mso-position-horizontal-relative:page;mso-position-vertical:absolute;mso-position-vertical-relative:text;v-text-anchor:top" coordsize="189230,117475" o:gfxdata="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" path="m,117475r189229,l189229,,,,,117475xe" filled="f" strokeweight=".26456mm">
+              <v:shape w14:anchorId="349A8106" id="Graphic 10" o:spid="_x0000_s1026" style="position:absolute;margin-left:31.35pt;margin-top:1.1pt;width:14.9pt;height:9.25pt;z-index:15728128;visibility:visible;mso-wrap-style:square;mso-wrap-distance-left:0;mso-wrap-distance-top:0;mso-wrap-distance-right:0;mso-wrap-distance-bottom:0;mso-position-horizontal:absolute;mso-position-horizontal-relative:page;mso-position-vertical:absolute;mso-position-vertical-relative:text;v-text-anchor:top" coordsize="189230,117475" o:gfxdata="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" path="m,117475r189229,l189229,,,,,117475xe" filled="f" strokeweight=".26456mm">
                 <v:path arrowok="t"/>
                 <w10:wrap anchorx="page"/>
               </v:shape>
@@ -16209,187 +16203,6 @@
           <w:position w:val="1"/>
         </w:rPr>
       </w:pPr>
-      <w:r>
-        <w:rPr>
-          <w:noProof/>
-        </w:rPr>
-        <mc:AlternateContent>
-          <mc:Choice Requires="wps">
-            <w:drawing>
-              <wp:anchor distT="0" distB="0" distL="0" distR="0" simplePos="0" relativeHeight="251661312" behindDoc="0" locked="0" layoutInCell="1" allowOverlap="1" wp14:anchorId="6A591B6E" wp14:editId="777E3DAC">
-                <wp:simplePos x="0" y="0"/>
-                <wp:positionH relativeFrom="page">
-                  <wp:posOffset>2790508</wp:posOffset>
-                </wp:positionH>
-                <wp:positionV relativeFrom="paragraph">
-                  <wp:posOffset>143827</wp:posOffset>
-                </wp:positionV>
-                <wp:extent cx="189230" cy="117475"/>
-                <wp:effectExtent l="0" t="0" r="0" b="0"/>
-                <wp:wrapNone/>
-                <wp:docPr id="503264584" name="Graphic 10"/>
-                <wp:cNvGraphicFramePr>
-                  <a:graphicFrameLocks xmlns:a="http://schemas.openxmlformats.org/drawingml/2006/main"/>
-                </wp:cNvGraphicFramePr>
-                <a:graphic xmlns:a="http://schemas.openxmlformats.org/drawingml/2006/main">
-                  <a:graphicData uri="http://schemas.microsoft.com/office/word/2010/wordprocessingShape">
-                    <wps:wsp>
-                      <wps:cNvSpPr>
-                        <a:spLocks/>
-                      </wps:cNvSpPr>
-                      <wps:spPr>
-                        <a:xfrm>
-                          <a:off x="0" y="0"/>
-                          <a:ext cx="189230" cy="117475"/>
-                        </a:xfrm>
-                        <a:custGeom>
-                          <a:avLst/>
-                          <a:gdLst/>
-                          <a:ahLst/>
-                          <a:cxnLst/>
-                          <a:rect l="l" t="t" r="r" b="b"/>
-                          <a:pathLst>
-                            <a:path w="189230" h="117475">
-                              <a:moveTo>
-                                <a:pt x="0" y="117475"/>
-                              </a:moveTo>
-                              <a:lnTo>
-                                <a:pt x="189229" y="117475"/>
-                              </a:lnTo>
-                              <a:lnTo>
-                                <a:pt x="189229" y="0"/>
-                              </a:lnTo>
-                              <a:lnTo>
-                                <a:pt x="0" y="0"/>
-                              </a:lnTo>
-                              <a:lnTo>
-                                <a:pt x="0" y="117475"/>
-                              </a:lnTo>
-                              <a:close/>
-                            </a:path>
-                          </a:pathLst>
-                        </a:custGeom>
-                        <a:ln w="9524">
-                          <a:solidFill>
-                            <a:srgbClr val="000000"/>
-                          </a:solidFill>
-                          <a:prstDash val="solid"/>
-                        </a:ln>
-                      </wps:spPr>
-                      <wps:bodyPr wrap="square" lIns="0" tIns="0" rIns="0" bIns="0" rtlCol="0">
-                        <a:prstTxWarp prst="textNoShape">
-                          <a:avLst/>
-                        </a:prstTxWarp>
-                        <a:noAutofit/>
-                      </wps:bodyPr>
-                    </wps:wsp>
-                  </a:graphicData>
-                </a:graphic>
-              </wp:anchor>
-            </w:drawing>
-          </mc:Choice>
-          <mc:Fallback>
-            <w:pict>
-              <v:shape w14:anchorId="0BBC3F71" id="Graphic 10" o:spid="_x0000_s1026" style="position:absolute;margin-left:219.75pt;margin-top:11.3pt;width:14.9pt;height:9.25pt;z-index:251661312;visibility:visible;mso-wrap-style:square;mso-wrap-distance-left:0;mso-wrap-distance-top:0;mso-wrap-distance-right:0;mso-wrap-distance-bottom:0;mso-position-horizontal:absolute;mso-position-horizontal-relative:page;mso-position-vertical:absolute;mso-position-vertical-relative:text;v-text-anchor:top" coordsize="189230,117475" o:gfxdata="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" path="m,117475r189229,l189229,,,,,117475xe" filled="f" strokeweight=".26456mm">
-                <v:path arrowok="t"/>
-                <w10:wrap anchorx="page"/>
-              </v:shape>
-            </w:pict>
-          </mc:Fallback>
-        </mc:AlternateContent>
-      </w:r>
-      <w:r>
-        <w:rPr>
-          <w:noProof/>
-        </w:rPr>
-        <mc:AlternateContent>
-          <mc:Choice Requires="wps">
-            <w:drawing>
-              <wp:anchor distT="0" distB="0" distL="0" distR="0" simplePos="0" relativeHeight="251660288" behindDoc="0" locked="0" layoutInCell="1" allowOverlap="1" wp14:anchorId="6A591B6E" wp14:editId="777E3DAC">
-                <wp:simplePos x="0" y="0"/>
-                <wp:positionH relativeFrom="page">
-                  <wp:posOffset>404813</wp:posOffset>
-                </wp:positionH>
-                <wp:positionV relativeFrom="paragraph">
-                  <wp:posOffset>142240</wp:posOffset>
-                </wp:positionV>
-                <wp:extent cx="189230" cy="117475"/>
-                <wp:effectExtent l="0" t="0" r="0" b="0"/>
-                <wp:wrapNone/>
-                <wp:docPr id="508167798" name="Graphic 10"/>
-                <wp:cNvGraphicFramePr>
-                  <a:graphicFrameLocks xmlns:a="http://schemas.openxmlformats.org/drawingml/2006/main"/>
-                </wp:cNvGraphicFramePr>
-                <a:graphic xmlns:a="http://schemas.openxmlformats.org/drawingml/2006/main">
-                  <a:graphicData uri="http://schemas.microsoft.com/office/word/2010/wordprocessingShape">
-                    <wps:wsp>
-                      <wps:cNvSpPr>
-                        <a:spLocks/>
-                      </wps:cNvSpPr>
-                      <wps:spPr>
-                        <a:xfrm>
-                          <a:off x="0" y="0"/>
-                          <a:ext cx="189230" cy="117475"/>
-                        </a:xfrm>
-                        <a:custGeom>
-                          <a:avLst/>
-                          <a:gdLst/>
-                          <a:ahLst/>
-                          <a:cxnLst/>
-                          <a:rect l="l" t="t" r="r" b="b"/>
-                          <a:pathLst>
-                            <a:path w="189230" h="117475">
-                              <a:moveTo>
-                                <a:pt x="0" y="117475"/>
-                              </a:moveTo>
-                              <a:lnTo>
-                                <a:pt x="189229" y="117475"/>
-                              </a:lnTo>
-                              <a:lnTo>
-                                <a:pt x="189229" y="0"/>
-                              </a:lnTo>
-                              <a:lnTo>
-                                <a:pt x="0" y="0"/>
-                              </a:lnTo>
-                              <a:lnTo>
-                                <a:pt x="0" y="117475"/>
-                              </a:lnTo>
-                              <a:close/>
-                            </a:path>
-                          </a:pathLst>
-                        </a:custGeom>
-                        <a:ln w="9524">
-                          <a:solidFill>
-                            <a:srgbClr val="000000"/>
-                          </a:solidFill>
-                          <a:prstDash val="solid"/>
-                        </a:ln>
-                      </wps:spPr>
-                      <wps:bodyPr wrap="square" lIns="0" tIns="0" rIns="0" bIns="0" rtlCol="0">
-                        <a:prstTxWarp prst="textNoShape">
-                          <a:avLst/>
-                        </a:prstTxWarp>
-                        <a:noAutofit/>
-                      </wps:bodyPr>
-                    </wps:wsp>
-                  </a:graphicData>
-                </a:graphic>
-                <wp14:sizeRelV relativeFrom="margin">
-                  <wp14:pctHeight>0</wp14:pctHeight>
-                </wp14:sizeRelV>
-              </wp:anchor>
-            </w:drawing>
-          </mc:Choice>
-          <mc:Fallback>
-            <w:pict>
-              <v:shape w14:anchorId="5727874F" id="Graphic 10" o:spid="_x0000_s1026" style="position:absolute;margin-left:31.9pt;margin-top:11.2pt;width:14.9pt;height:9.25pt;z-index:251660288;visibility:visible;mso-wrap-style:square;mso-height-percent:0;mso-wrap-distance-left:0;mso-wrap-distance-top:0;mso-wrap-distance-right:0;mso-wrap-distance-bottom:0;mso-position-horizontal:absolute;mso-position-horizontal-relative:page;mso-position-vertical:absolute;mso-position-vertical-relative:text;mso-height-percent:0;mso-height-relative:margin;v-text-anchor:top" coordsize="189230,117475" o:gfxdata="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" path="m,117475r189229,l189229,,,,,117475xe" filled="f" strokeweight=".26456mm">
-                <v:path arrowok="t"/>
-                <w10:wrap anchorx="page"/>
-              </v:shape>
-            </w:pict>
-          </mc:Fallback>
-        </mc:AlternateContent>
-      </w:r>
       <w:r>
         <w:rPr>
           <w:position w:val="1"/>
@@ -17580,7 +17393,7 @@
           </mc:Choice>
           <mc:Fallback>
             <w:pict>
-              <v:shape w14:anchorId="6A1AF938" id="Graphic 16" o:spid="_x0000_s1026" style="position:absolute;margin-left:125.85pt;margin-top:1.2pt;width:21pt;height:23.4pt;z-index:-15918080;visibility:visible;mso-wrap-style:square;mso-wrap-distance-left:0;mso-wrap-distance-top:0;mso-wrap-distance-right:0;mso-wrap-distance-bottom:0;mso-position-horizontal:absolute;mso-position-horizontal-relative:page;mso-position-vertical:absolute;mso-position-vertical-relative:text;v-text-anchor:top" coordsize="266700,297180" o:gfxdata="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" path="m38100,144780r228600,l266700,,38100,r,144780xem,297180r228600,l228600,152400,,152400,,297180xe" filled="f">
+              <v:shape w14:anchorId="666EE7E9" id="Graphic 16" o:spid="_x0000_s1026" style="position:absolute;margin-left:125.85pt;margin-top:1.2pt;width:21pt;height:23.4pt;z-index:-15918080;visibility:visible;mso-wrap-style:square;mso-wrap-distance-left:0;mso-wrap-distance-top:0;mso-wrap-distance-right:0;mso-wrap-distance-bottom:0;mso-position-horizontal:absolute;mso-position-horizontal-relative:page;mso-position-vertical:absolute;mso-position-vertical-relative:text;v-text-anchor:top" coordsize="266700,297180" o:gfxdata="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" path="m38100,144780r228600,l266700,,38100,r,144780xem,297180r228600,l228600,152400,,152400,,297180xe" filled="f">
                 <v:path arrowok="t"/>
                 <w10:wrap anchorx="page"/>
               </v:shape>

</xml_diff>

<commit_message>
Fix formatting and spacing in educational contract template
</commit_message>
<xml_diff>
--- a/templates/educational.docx
+++ b/templates/educational.docx
@@ -13629,8 +13629,8 @@
     </w:p>
     <w:p>
       <w:pPr>
-        <w:pStyle w:val="ListParagraph"/>
         <w:spacing w:line="271" w:lineRule="auto"/>
+        <w:ind w:left="206"/>
         <w:rPr>
           <w:sz w:val="24"/>
         </w:rPr>
@@ -13644,15 +13644,7 @@
     </w:p>
     <w:p>
       <w:pPr>
-        <w:pStyle w:val="BodyText"/>
-        <w:spacing w:before="171"/>
-        <w:ind w:left="0"/>
-      </w:pPr>
-    </w:p>
-    <w:p>
-      <w:pPr>
         <w:spacing w:line="360" w:lineRule="auto"/>
-        <w:ind w:left="206"/>
         <w:rPr>
           <w:i/>
           <w:sz w:val="24"/>
@@ -13663,6 +13655,7 @@
           <w:i/>
           <w:sz w:val="24"/>
         </w:rPr>
+        <w:lastRenderedPageBreak/>
         <w:t>Acordul</w:t>
       </w:r>
       <w:r>
@@ -14004,7 +13997,7 @@
           </mc:Choice>
           <mc:Fallback>
             <w:pict>
-              <v:group w14:anchorId="732E46C3" id="Group 9" o:spid="_x0000_s1026" style="position:absolute;margin-left:8.35pt;margin-top:2.05pt;width:13.05pt;height:13.05pt;z-index:487402496" coordsize="165600,165600" o:gfxdata="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">
+              <v:group w14:anchorId="7F73C0D6" id="Group 9" o:spid="_x0000_s1026" style="position:absolute;margin-left:8.35pt;margin-top:2.05pt;width:13.05pt;height:13.05pt;z-index:487402496" coordsize="165600,165600" o:gfxdata="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">
                 <v:line id="Straight Connector 8" o:spid="_x0000_s1027" style="position:absolute;rotation:45;visibility:visible;mso-wrap-style:square" from="81000,-612" to="84600,164988" o:connectortype="straight" o:gfxdata="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" strokecolor="#4579b8 [3044]"/>
                 <v:line id="Straight Connector 8" o:spid="_x0000_s1028" style="position:absolute;rotation:135;visibility:visible;mso-wrap-style:square" from="80585,0" to="84185,165600" o:connectortype="straight" o:gfxdata="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" strokecolor="#4579b8 [3044]"/>
               </v:group>
@@ -14308,7 +14301,7 @@
           </mc:Choice>
           <mc:Fallback>
             <w:pict>
-              <v:group w14:anchorId="247F7605" id="Group 9" o:spid="_x0000_s1026" style="position:absolute;margin-left:7.65pt;margin-top:13.35pt;width:13.05pt;height:13.05pt;z-index:487404544" coordsize="165600,165600" o:gfxdata="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">
+              <v:group w14:anchorId="3E68DCE7" id="Group 9" o:spid="_x0000_s1026" style="position:absolute;margin-left:7.65pt;margin-top:13.35pt;width:13.05pt;height:13.05pt;z-index:487404544" coordsize="165600,165600" o:gfxdata="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">
                 <v:line id="Straight Connector 8" o:spid="_x0000_s1027" style="position:absolute;rotation:45;visibility:visible;mso-wrap-style:square" from="81000,-612" to="84600,164988" o:connectortype="straight" o:gfxdata="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" strokecolor="#4579b8 [3044]"/>
                 <v:line id="Straight Connector 8" o:spid="_x0000_s1028" style="position:absolute;rotation:135;visibility:visible;mso-wrap-style:square" from="80585,0" to="84185,165600" o:connectortype="straight" o:gfxdata="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" strokecolor="#4579b8 [3044]"/>
               </v:group>
@@ -15501,9 +15494,11 @@
           <w:sz w:val="24"/>
         </w:rPr>
         <w:sectPr>
+          <w:headerReference w:type="default" r:id="rId12"/>
           <w:pgSz w:w="12240" w:h="15840"/>
-          <w:pgMar w:top="1820" w:right="360" w:bottom="1120" w:left="360" w:header="0" w:footer="928" w:gutter="0"/>
+          <w:pgMar w:top="1820" w:right="360" w:bottom="1120" w:left="360" w:header="0" w:footer="850" w:gutter="0"/>
           <w:cols w:space="720"/>
+          <w:docGrid w:linePitch="299"/>
         </w:sectPr>
       </w:pPr>
     </w:p>
@@ -15668,6 +15663,16 @@
         </w:rPr>
         <w:t>Grupa:</w:t>
       </w:r>
+    </w:p>
+    <w:p>
+      <w:pPr>
+        <w:pStyle w:val="BodyText"/>
+        <w:spacing w:before="21"/>
+        <w:ind w:left="0"/>
+        <w:rPr>
+          <w:b/>
+        </w:rPr>
+      </w:pPr>
     </w:p>
     <w:p>
       <w:pPr>
@@ -15766,7 +15771,7 @@
           </mc:Choice>
           <mc:Fallback>
             <w:pict>
-              <v:shape w14:anchorId="349A8106" id="Graphic 10" o:spid="_x0000_s1026" style="position:absolute;margin-left:31.35pt;margin-top:1.1pt;width:14.9pt;height:9.25pt;z-index:15728128;visibility:visible;mso-wrap-style:square;mso-wrap-distance-left:0;mso-wrap-distance-top:0;mso-wrap-distance-right:0;mso-wrap-distance-bottom:0;mso-position-horizontal:absolute;mso-position-horizontal-relative:page;mso-position-vertical:absolute;mso-position-vertical-relative:text;v-text-anchor:top" coordsize="189230,117475" o:gfxdata="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" path="m,117475r189229,l189229,,,,,117475xe" filled="f" strokeweight=".26456mm">
+              <v:shape w14:anchorId="757B2C1A" id="Graphic 10" o:spid="_x0000_s1026" style="position:absolute;margin-left:31.35pt;margin-top:1.1pt;width:14.9pt;height:9.25pt;z-index:15728128;visibility:visible;mso-wrap-style:square;mso-wrap-distance-left:0;mso-wrap-distance-top:0;mso-wrap-distance-right:0;mso-wrap-distance-bottom:0;mso-position-horizontal:absolute;mso-position-horizontal-relative:page;mso-position-vertical:absolute;mso-position-vertical-relative:text;v-text-anchor:top" coordsize="189230,117475" o:gfxdata="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" path="m,117475r189229,l189229,,,,,117475xe" filled="f" strokeweight=".26456mm">
                 <v:path arrowok="t"/>
                 <w10:wrap anchorx="page"/>
               </v:shape>
@@ -15820,81 +15825,6 @@
                 <pic:pic xmlns:pic="http://schemas.openxmlformats.org/drawingml/2006/picture">
                   <pic:nvPicPr>
                     <pic:cNvPr id="11" name="Image 11"/>
-                    <pic:cNvPicPr/>
-                  </pic:nvPicPr>
-                  <pic:blipFill>
-                    <a:blip r:embed="rId12" cstate="print"/>
-                    <a:stretch>
-                      <a:fillRect/>
-                    </a:stretch>
-                  </pic:blipFill>
-                  <pic:spPr>
-                    <a:xfrm>
-                      <a:off x="0" y="0"/>
-                      <a:ext cx="198755" cy="127000"/>
-                    </a:xfrm>
-                    <a:prstGeom prst="rect">
-                      <a:avLst/>
-                    </a:prstGeom>
-                  </pic:spPr>
-                </pic:pic>
-              </a:graphicData>
-            </a:graphic>
-          </wp:inline>
-        </w:drawing>
-      </w:r>
-      <w:r>
-        <w:rPr>
-          <w:spacing w:val="78"/>
-        </w:rPr>
-        <w:t xml:space="preserve"> </w:t>
-      </w:r>
-      <w:r>
-        <w:t>MICA</w:t>
-      </w:r>
-      <w:r>
-        <w:rPr>
-          <w:spacing w:val="-2"/>
-        </w:rPr>
-        <w:t xml:space="preserve"> </w:t>
-      </w:r>
-      <w:r>
-        <w:t>B 2-3</w:t>
-      </w:r>
-      <w:r>
-        <w:rPr>
-          <w:spacing w:val="1"/>
-        </w:rPr>
-        <w:t xml:space="preserve"> </w:t>
-      </w:r>
-      <w:r>
-        <w:t>ani</w:t>
-      </w:r>
-      <w:r>
-        <w:rPr>
-          <w:spacing w:val="33"/>
-        </w:rPr>
-        <w:t xml:space="preserve">  </w:t>
-      </w:r>
-      <w:r>
-        <w:rPr>
-          <w:noProof/>
-          <w:spacing w:val="10"/>
-          <w:position w:val="1"/>
-        </w:rPr>
-        <w:drawing>
-          <wp:inline distT="0" distB="0" distL="0" distR="0">
-            <wp:extent cx="198755" cy="127000"/>
-            <wp:effectExtent l="0" t="0" r="0" b="0"/>
-            <wp:docPr id="12" name="Image 12"/>
-            <wp:cNvGraphicFramePr>
-              <a:graphicFrameLocks xmlns:a="http://schemas.openxmlformats.org/drawingml/2006/main"/>
-            </wp:cNvGraphicFramePr>
-            <a:graphic xmlns:a="http://schemas.openxmlformats.org/drawingml/2006/main">
-              <a:graphicData uri="http://schemas.openxmlformats.org/drawingml/2006/picture">
-                <pic:pic xmlns:pic="http://schemas.openxmlformats.org/drawingml/2006/picture">
-                  <pic:nvPicPr>
-                    <pic:cNvPr id="12" name="Image 12"/>
                     <pic:cNvPicPr/>
                   </pic:nvPicPr>
                   <pic:blipFill>
@@ -15920,6 +15850,81 @@
       </w:r>
       <w:r>
         <w:rPr>
+          <w:spacing w:val="78"/>
+        </w:rPr>
+        <w:t xml:space="preserve"> </w:t>
+      </w:r>
+      <w:r>
+        <w:t>MICA</w:t>
+      </w:r>
+      <w:r>
+        <w:rPr>
+          <w:spacing w:val="-2"/>
+        </w:rPr>
+        <w:t xml:space="preserve"> </w:t>
+      </w:r>
+      <w:r>
+        <w:t>B 2-3</w:t>
+      </w:r>
+      <w:r>
+        <w:rPr>
+          <w:spacing w:val="1"/>
+        </w:rPr>
+        <w:t xml:space="preserve"> </w:t>
+      </w:r>
+      <w:r>
+        <w:t>ani</w:t>
+      </w:r>
+      <w:r>
+        <w:rPr>
+          <w:spacing w:val="33"/>
+        </w:rPr>
+        <w:t xml:space="preserve">  </w:t>
+      </w:r>
+      <w:r>
+        <w:rPr>
+          <w:noProof/>
+          <w:spacing w:val="10"/>
+          <w:position w:val="1"/>
+        </w:rPr>
+        <w:drawing>
+          <wp:inline distT="0" distB="0" distL="0" distR="0">
+            <wp:extent cx="198755" cy="127000"/>
+            <wp:effectExtent l="0" t="0" r="0" b="0"/>
+            <wp:docPr id="12" name="Image 12"/>
+            <wp:cNvGraphicFramePr>
+              <a:graphicFrameLocks xmlns:a="http://schemas.openxmlformats.org/drawingml/2006/main"/>
+            </wp:cNvGraphicFramePr>
+            <a:graphic xmlns:a="http://schemas.openxmlformats.org/drawingml/2006/main">
+              <a:graphicData uri="http://schemas.openxmlformats.org/drawingml/2006/picture">
+                <pic:pic xmlns:pic="http://schemas.openxmlformats.org/drawingml/2006/picture">
+                  <pic:nvPicPr>
+                    <pic:cNvPr id="12" name="Image 12"/>
+                    <pic:cNvPicPr/>
+                  </pic:nvPicPr>
+                  <pic:blipFill>
+                    <a:blip r:embed="rId14" cstate="print"/>
+                    <a:stretch>
+                      <a:fillRect/>
+                    </a:stretch>
+                  </pic:blipFill>
+                  <pic:spPr>
+                    <a:xfrm>
+                      <a:off x="0" y="0"/>
+                      <a:ext cx="198755" cy="127000"/>
+                    </a:xfrm>
+                    <a:prstGeom prst="rect">
+                      <a:avLst/>
+                    </a:prstGeom>
+                  </pic:spPr>
+                </pic:pic>
+              </a:graphicData>
+            </a:graphic>
+          </wp:inline>
+        </w:drawing>
+      </w:r>
+      <w:r>
+        <w:rPr>
           <w:spacing w:val="27"/>
         </w:rPr>
         <w:t xml:space="preserve"> </w:t>
@@ -15983,7 +15988,7 @@
                     <pic:cNvPicPr/>
                   </pic:nvPicPr>
                   <pic:blipFill>
-                    <a:blip r:embed="rId13" cstate="print"/>
+                    <a:blip r:embed="rId14" cstate="print"/>
                     <a:stretch>
                       <a:fillRect/>
                     </a:stretch>
@@ -17293,114 +17298,6 @@
           <w:sz w:val="23"/>
         </w:rPr>
       </w:pPr>
-      <w:r>
-        <w:rPr>
-          <w:noProof/>
-          <w:sz w:val="23"/>
-        </w:rPr>
-        <mc:AlternateContent>
-          <mc:Choice Requires="wps">
-            <w:drawing>
-              <wp:anchor distT="0" distB="0" distL="0" distR="0" simplePos="0" relativeHeight="487398400" behindDoc="1" locked="0" layoutInCell="1" allowOverlap="1">
-                <wp:simplePos x="0" y="0"/>
-                <wp:positionH relativeFrom="page">
-                  <wp:posOffset>1598294</wp:posOffset>
-                </wp:positionH>
-                <wp:positionV relativeFrom="paragraph">
-                  <wp:posOffset>15186</wp:posOffset>
-                </wp:positionV>
-                <wp:extent cx="266700" cy="297180"/>
-                <wp:effectExtent l="0" t="0" r="0" b="0"/>
-                <wp:wrapNone/>
-                <wp:docPr id="16" name="Graphic 16"/>
-                <wp:cNvGraphicFramePr>
-                  <a:graphicFrameLocks xmlns:a="http://schemas.openxmlformats.org/drawingml/2006/main"/>
-                </wp:cNvGraphicFramePr>
-                <a:graphic xmlns:a="http://schemas.openxmlformats.org/drawingml/2006/main">
-                  <a:graphicData uri="http://schemas.microsoft.com/office/word/2010/wordprocessingShape">
-                    <wps:wsp>
-                      <wps:cNvSpPr>
-                        <a:spLocks/>
-                      </wps:cNvSpPr>
-                      <wps:spPr>
-                        <a:xfrm>
-                          <a:off x="0" y="0"/>
-                          <a:ext cx="266700" cy="297180"/>
-                        </a:xfrm>
-                        <a:custGeom>
-                          <a:avLst/>
-                          <a:gdLst/>
-                          <a:ahLst/>
-                          <a:cxnLst/>
-                          <a:rect l="l" t="t" r="r" b="b"/>
-                          <a:pathLst>
-                            <a:path w="266700" h="297180">
-                              <a:moveTo>
-                                <a:pt x="38100" y="144780"/>
-                              </a:moveTo>
-                              <a:lnTo>
-                                <a:pt x="266700" y="144780"/>
-                              </a:lnTo>
-                              <a:lnTo>
-                                <a:pt x="266700" y="0"/>
-                              </a:lnTo>
-                              <a:lnTo>
-                                <a:pt x="38100" y="0"/>
-                              </a:lnTo>
-                              <a:lnTo>
-                                <a:pt x="38100" y="144780"/>
-                              </a:lnTo>
-                              <a:close/>
-                            </a:path>
-                            <a:path w="266700" h="297180">
-                              <a:moveTo>
-                                <a:pt x="0" y="297180"/>
-                              </a:moveTo>
-                              <a:lnTo>
-                                <a:pt x="228600" y="297180"/>
-                              </a:lnTo>
-                              <a:lnTo>
-                                <a:pt x="228600" y="152400"/>
-                              </a:lnTo>
-                              <a:lnTo>
-                                <a:pt x="0" y="152400"/>
-                              </a:lnTo>
-                              <a:lnTo>
-                                <a:pt x="0" y="297180"/>
-                              </a:lnTo>
-                              <a:close/>
-                            </a:path>
-                          </a:pathLst>
-                        </a:custGeom>
-                        <a:ln w="9525">
-                          <a:solidFill>
-                            <a:srgbClr val="000000"/>
-                          </a:solidFill>
-                          <a:prstDash val="solid"/>
-                        </a:ln>
-                      </wps:spPr>
-                      <wps:bodyPr wrap="square" lIns="0" tIns="0" rIns="0" bIns="0" rtlCol="0">
-                        <a:prstTxWarp prst="textNoShape">
-                          <a:avLst/>
-                        </a:prstTxWarp>
-                        <a:noAutofit/>
-                      </wps:bodyPr>
-                    </wps:wsp>
-                  </a:graphicData>
-                </a:graphic>
-              </wp:anchor>
-            </w:drawing>
-          </mc:Choice>
-          <mc:Fallback>
-            <w:pict>
-              <v:shape w14:anchorId="666EE7E9" id="Graphic 16" o:spid="_x0000_s1026" style="position:absolute;margin-left:125.85pt;margin-top:1.2pt;width:21pt;height:23.4pt;z-index:-15918080;visibility:visible;mso-wrap-style:square;mso-wrap-distance-left:0;mso-wrap-distance-top:0;mso-wrap-distance-right:0;mso-wrap-distance-bottom:0;mso-position-horizontal:absolute;mso-position-horizontal-relative:page;mso-position-vertical:absolute;mso-position-vertical-relative:text;v-text-anchor:top" coordsize="266700,297180" o:gfxdata="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" path="m38100,144780r228600,l266700,,38100,r,144780xem,297180r228600,l228600,152400,,152400,,297180xe" filled="f">
-                <v:path arrowok="t"/>
-                <w10:wrap anchorx="page"/>
-              </v:shape>
-            </w:pict>
-          </mc:Fallback>
-        </mc:AlternateContent>
-      </w:r>
       <w:bookmarkStart w:id="29" w:name="o_Arte_martiale_______pret_20_lei/sedint"/>
       <w:bookmarkEnd w:id="29"/>
       <w:r>
@@ -17420,6 +17317,14 @@
       <w:proofErr w:type="spellEnd"/>
       <w:r>
         <w:rPr>
+          <w:spacing w:val="-2"/>
+          <w:sz w:val="23"/>
+        </w:rPr>
+        <w:t xml:space="preserve"> </w:t>
+      </w:r>
+      <w:r>
+        <w:rPr>
+          <w:spacing w:val="-2"/>
           <w:sz w:val="23"/>
         </w:rPr>
         <w:tab/>
@@ -17478,6 +17383,7 @@
         </w:numPr>
         <w:tabs>
           <w:tab w:val="left" w:pos="923"/>
+          <w:tab w:val="left" w:pos="2374"/>
           <w:tab w:val="left" w:pos="2606"/>
         </w:tabs>
         <w:spacing w:before="40"/>
@@ -17509,7 +17415,20 @@
         <w:rPr>
           <w:sz w:val="23"/>
         </w:rPr>
+        <w:t xml:space="preserve"> </w:t>
+      </w:r>
+      <w:r>
+        <w:rPr>
+          <w:sz w:val="23"/>
+        </w:rPr>
         <w:tab/>
+      </w:r>
+      <w:r>
+        <w:rPr>
+          <w:sz w:val="23"/>
+        </w:rPr>
+        <w:tab/>
+        <w:t xml:space="preserve">  </w:t>
       </w:r>
       <w:proofErr w:type="spellStart"/>
       <w:r>
@@ -17595,49 +17514,13 @@
         <w:rPr>
           <w:sz w:val="23"/>
         </w:rPr>
+        <w:t xml:space="preserve"> </w:t>
+      </w:r>
+      <w:r>
+        <w:rPr>
+          <w:sz w:val="23"/>
+        </w:rPr>
         <w:tab/>
-      </w:r>
-      <w:r>
-        <w:rPr>
-          <w:noProof/>
-          <w:position w:val="-3"/>
-          <w:sz w:val="23"/>
-        </w:rPr>
-        <w:drawing>
-          <wp:inline distT="0" distB="0" distL="0" distR="0">
-            <wp:extent cx="238125" cy="154305"/>
-            <wp:effectExtent l="0" t="0" r="0" b="0"/>
-            <wp:docPr id="17" name="Image 17"/>
-            <wp:cNvGraphicFramePr>
-              <a:graphicFrameLocks xmlns:a="http://schemas.openxmlformats.org/drawingml/2006/main"/>
-            </wp:cNvGraphicFramePr>
-            <a:graphic xmlns:a="http://schemas.openxmlformats.org/drawingml/2006/main">
-              <a:graphicData uri="http://schemas.openxmlformats.org/drawingml/2006/picture">
-                <pic:pic xmlns:pic="http://schemas.openxmlformats.org/drawingml/2006/picture">
-                  <pic:nvPicPr>
-                    <pic:cNvPr id="17" name="Image 17"/>
-                    <pic:cNvPicPr/>
-                  </pic:nvPicPr>
-                  <pic:blipFill>
-                    <a:blip r:embed="rId14" cstate="print"/>
-                    <a:stretch>
-                      <a:fillRect/>
-                    </a:stretch>
-                  </pic:blipFill>
-                  <pic:spPr>
-                    <a:xfrm>
-                      <a:off x="0" y="0"/>
-                      <a:ext cx="238125" cy="154305"/>
-                    </a:xfrm>
-                    <a:prstGeom prst="rect">
-                      <a:avLst/>
-                    </a:prstGeom>
-                  </pic:spPr>
-                </pic:pic>
-              </a:graphicData>
-            </a:graphic>
-          </wp:inline>
-        </w:drawing>
       </w:r>
       <w:r>
         <w:rPr>
@@ -23030,21 +22913,35 @@
 </w:footnotes>
 </file>
 
+<file path=word/header1.xml><?xml version="1.0" encoding="utf-8"?>
+<w:hdr xmlns:wpc="http://schemas.microsoft.com/office/word/2010/wordprocessingCanvas" xmlns:cx="http://schemas.microsoft.com/office/drawing/2014/chartex" xmlns:cx1="http://schemas.microsoft.com/office/drawing/2015/9/8/chartex" xmlns:cx2="http://schemas.microsoft.com/office/drawing/2015/10/21/chartex" xmlns:cx3="http://schemas.microsoft.com/office/drawing/2016/5/9/chartex" xmlns:cx4="http://schemas.microsoft.com/office/drawing/2016/5/10/chartex" xmlns:cx5="http://schemas.microsoft.com/office/drawing/2016/5/11/chartex" xmlns:cx6="http://schemas.microsoft.com/office/drawing/2016/5/12/chartex" xmlns:cx7="http://schemas.microsoft.com/office/drawing/2016/5/13/chartex" xmlns:cx8="http://schemas.microsoft.com/office/drawing/2016/5/14/chartex" xmlns:mc="http://schemas.openxmlformats.org/markup-compatibility/2006" xmlns:aink="http://schemas.microsoft.com/office/drawing/2016/ink" xmlns:am3d="http://schemas.microsoft.com/office/drawing/2017/model3d" xmlns:o="urn:schemas-microsoft-com:office:office" xmlns:oel="http://schemas.microsoft.com/office/2019/extlst" xmlns:r="http://schemas.openxmlformats.org/officeDocument/2006/relationships" xmlns:m="http://schemas.openxmlformats.org/officeDocument/2006/math" xmlns:v="urn:schemas-microsoft-com:vml" xmlns:wp14="http://schemas.microsoft.com/office/word/2010/wordprocessingDrawing" xmlns:wp="http://schemas.openxmlformats.org/drawingml/2006/wordprocessingDrawing" xmlns:w10="urn:schemas-microsoft-com:office:word" xmlns:w="http://schemas.openxmlformats.org/wordprocessingml/2006/main" xmlns:w14="http://schemas.microsoft.com/office/word/2010/wordml" xmlns:w15="http://schemas.microsoft.com/office/word/2012/wordml" xmlns:w16cex="http://schemas.microsoft.com/office/word/2018/wordml/cex" xmlns:w16cid="http://schemas.microsoft.com/office/word/2016/wordml/cid" xmlns:w16="http://schemas.microsoft.com/office/word/2018/wordml" xmlns:w16du="http://schemas.microsoft.com/office/word/2023/wordml/word16du" xmlns:w16sdtdh="http://schemas.microsoft.com/office/word/2020/wordml/sdtdatahash" xmlns:w16sdtfl="http://schemas.microsoft.com/office/word/2024/wordml/sdtformatlock" xmlns:w16se="http://schemas.microsoft.com/office/word/2015/wordml/symex" xmlns:wpg="http://schemas.microsoft.com/office/word/2010/wordprocessingGroup" xmlns:wpi="http://schemas.microsoft.com/office/word/2010/wordprocessingInk" xmlns:wne="http://schemas.microsoft.com/office/word/2006/wordml" xmlns:wps="http://schemas.microsoft.com/office/word/2010/wordprocessingShape" mc:Ignorable="w14 w15 w16se w16cid w16 w16cex w16sdtdh w16sdtfl w16du wp14">
+  <w:p>
+    <w:pPr>
+      <w:pStyle w:val="Header"/>
+      <w:rPr>
+        <w:lang w:val="en-US"/>
+      </w:rPr>
+    </w:pPr>
+  </w:p>
+</w:hdr>
+</file>
+
 <file path=word/numbering.xml><?xml version="1.0" encoding="utf-8"?>
 <w:numbering xmlns:wpc="http://schemas.microsoft.com/office/word/2010/wordprocessingCanvas" xmlns:cx="http://schemas.microsoft.com/office/drawing/2014/chartex" xmlns:cx1="http://schemas.microsoft.com/office/drawing/2015/9/8/chartex" xmlns:cx2="http://schemas.microsoft.com/office/drawing/2015/10/21/chartex" xmlns:cx3="http://schemas.microsoft.com/office/drawing/2016/5/9/chartex" xmlns:cx4="http://schemas.microsoft.com/office/drawing/2016/5/10/chartex" xmlns:cx5="http://schemas.microsoft.com/office/drawing/2016/5/11/chartex" xmlns:cx6="http://schemas.microsoft.com/office/drawing/2016/5/12/chartex" xmlns:cx7="http://schemas.microsoft.com/office/drawing/2016/5/13/chartex" xmlns:cx8="http://schemas.microsoft.com/office/drawing/2016/5/14/chartex" xmlns:mc="http://schemas.openxmlformats.org/markup-compatibility/2006" xmlns:aink="http://schemas.microsoft.com/office/drawing/2016/ink" xmlns:am3d="http://schemas.microsoft.com/office/drawing/2017/model3d" xmlns:o="urn:schemas-microsoft-com:office:office" xmlns:oel="http://schemas.microsoft.com/office/2019/extlst" xmlns:r="http://schemas.openxmlformats.org/officeDocument/2006/relationships" xmlns:m="http://schemas.openxmlformats.org/officeDocument/2006/math" xmlns:v="urn:schemas-microsoft-com:vml" xmlns:wp14="http://schemas.microsoft.com/office/word/2010/wordprocessingDrawing" xmlns:wp="http://schemas.openxmlformats.org/drawingml/2006/wordprocessingDrawing" xmlns:w10="urn:schemas-microsoft-com:office:word" xmlns:w="http://schemas.openxmlformats.org/wordprocessingml/2006/main" xmlns:w14="http://schemas.microsoft.com/office/word/2010/wordml" xmlns:w15="http://schemas.microsoft.com/office/word/2012/wordml" xmlns:w16cex="http://schemas.microsoft.com/office/word/2018/wordml/cex" xmlns:w16cid="http://schemas.microsoft.com/office/word/2016/wordml/cid" xmlns:w16="http://schemas.microsoft.com/office/word/2018/wordml" xmlns:w16du="http://schemas.microsoft.com/office/word/2023/wordml/word16du" xmlns:w16sdtdh="http://schemas.microsoft.com/office/word/2020/wordml/sdtdatahash" xmlns:w16sdtfl="http://schemas.microsoft.com/office/word/2024/wordml/sdtformatlock" xmlns:w16se="http://schemas.microsoft.com/office/word/2015/wordml/symex" xmlns:wpg="http://schemas.microsoft.com/office/word/2010/wordprocessingGroup" xmlns:wpi="http://schemas.microsoft.com/office/word/2010/wordprocessingInk" xmlns:wne="http://schemas.microsoft.com/office/word/2006/wordml" xmlns:wps="http://schemas.microsoft.com/office/word/2010/wordprocessingShape" mc:Ignorable="w14 w15 w16se w16cid w16 w16cex w16sdtdh w16sdtfl w16du wp14">
   <w:abstractNum w:abstractNumId="0" w15:restartNumberingAfterBreak="0">
     <w:nsid w:val="02FE71D6"/>
     <w:multiLevelType w:val="hybridMultilevel"/>
-    <w:tmpl w:val="FAE4C8FC"/>
-    <w:lvl w:ilvl="0" w:tplc="FCE6A2A0">
+    <w:tmpl w:val="122C7C7E"/>
+    <w:lvl w:ilvl="0" w:tplc="04090001">
+      <w:start w:val="1"/>
       <w:numFmt w:val="bullet"/>
-      <w:lvlText w:val="●"/>
+      <w:lvlText w:val=""/>
       <w:lvlJc w:val="left"/>
       <w:pPr>
         <w:ind w:left="206" w:hanging="723"/>
       </w:pPr>
       <w:rPr>
-        <w:rFonts w:ascii="Segoe UI Symbol" w:eastAsia="Segoe UI Symbol" w:hAnsi="Segoe UI Symbol" w:cs="Segoe UI Symbol" w:hint="default"/>
+        <w:rFonts w:ascii="Symbol" w:hAnsi="Symbol" w:hint="default"/>
         <w:b w:val="0"/>
         <w:bCs w:val="0"/>
         <w:i w:val="0"/>

</xml_diff>

<commit_message>
Add group selection dropdown and update placeholder handling in document generation
</commit_message>
<xml_diff>
--- a/templates/educational.docx
+++ b/templates/educational.docx
@@ -13997,7 +13997,7 @@
           </mc:Choice>
           <mc:Fallback>
             <w:pict>
-              <v:group w14:anchorId="7F73C0D6" id="Group 9" o:spid="_x0000_s1026" style="position:absolute;margin-left:8.35pt;margin-top:2.05pt;width:13.05pt;height:13.05pt;z-index:487402496" coordsize="165600,165600" o:gfxdata="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">
+              <v:group w14:anchorId="6D9B5657" id="Group 9" o:spid="_x0000_s1026" style="position:absolute;margin-left:8.35pt;margin-top:2.05pt;width:13.05pt;height:13.05pt;z-index:487402496" coordsize="165600,165600" o:gfxdata="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">
                 <v:line id="Straight Connector 8" o:spid="_x0000_s1027" style="position:absolute;rotation:45;visibility:visible;mso-wrap-style:square" from="81000,-612" to="84600,164988" o:connectortype="straight" o:gfxdata="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" strokecolor="#4579b8 [3044]"/>
                 <v:line id="Straight Connector 8" o:spid="_x0000_s1028" style="position:absolute;rotation:135;visibility:visible;mso-wrap-style:square" from="80585,0" to="84185,165600" o:connectortype="straight" o:gfxdata="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" strokecolor="#4579b8 [3044]"/>
               </v:group>
@@ -14301,7 +14301,7 @@
           </mc:Choice>
           <mc:Fallback>
             <w:pict>
-              <v:group w14:anchorId="3E68DCE7" id="Group 9" o:spid="_x0000_s1026" style="position:absolute;margin-left:7.65pt;margin-top:13.35pt;width:13.05pt;height:13.05pt;z-index:487404544" coordsize="165600,165600" o:gfxdata="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">
+              <v:group w14:anchorId="3EE532C1" id="Group 9" o:spid="_x0000_s1026" style="position:absolute;margin-left:7.65pt;margin-top:13.35pt;width:13.05pt;height:13.05pt;z-index:487404544" coordsize="165600,165600" o:gfxdata="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">
                 <v:line id="Straight Connector 8" o:spid="_x0000_s1027" style="position:absolute;rotation:45;visibility:visible;mso-wrap-style:square" from="81000,-612" to="84600,164988" o:connectortype="straight" o:gfxdata="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" strokecolor="#4579b8 [3044]"/>
                 <v:line id="Straight Connector 8" o:spid="_x0000_s1028" style="position:absolute;rotation:135;visibility:visible;mso-wrap-style:square" from="80585,0" to="84185,165600" o:connectortype="straight" o:gfxdata="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" strokecolor="#4579b8 [3044]"/>
               </v:group>
@@ -15677,107 +15677,10 @@
     <w:p>
       <w:pPr>
         <w:pStyle w:val="BodyText"/>
-        <w:spacing w:before="21"/>
-        <w:ind w:left="0"/>
-        <w:rPr>
-          <w:b/>
-        </w:rPr>
-      </w:pPr>
-    </w:p>
-    <w:p>
-      <w:pPr>
-        <w:pStyle w:val="BodyText"/>
         <w:spacing w:before="1"/>
-        <w:ind w:left="864"/>
-      </w:pPr>
-      <w:r>
-        <w:rPr>
-          <w:noProof/>
-        </w:rPr>
-        <mc:AlternateContent>
-          <mc:Choice Requires="wps">
-            <w:drawing>
-              <wp:anchor distT="0" distB="0" distL="0" distR="0" simplePos="0" relativeHeight="15728128" behindDoc="0" locked="0" layoutInCell="1" allowOverlap="1">
-                <wp:simplePos x="0" y="0"/>
-                <wp:positionH relativeFrom="page">
-                  <wp:posOffset>398145</wp:posOffset>
-                </wp:positionH>
-                <wp:positionV relativeFrom="paragraph">
-                  <wp:posOffset>14029</wp:posOffset>
-                </wp:positionV>
-                <wp:extent cx="189230" cy="117475"/>
-                <wp:effectExtent l="0" t="0" r="0" b="0"/>
-                <wp:wrapNone/>
-                <wp:docPr id="10" name="Graphic 10"/>
-                <wp:cNvGraphicFramePr>
-                  <a:graphicFrameLocks xmlns:a="http://schemas.openxmlformats.org/drawingml/2006/main"/>
-                </wp:cNvGraphicFramePr>
-                <a:graphic xmlns:a="http://schemas.openxmlformats.org/drawingml/2006/main">
-                  <a:graphicData uri="http://schemas.microsoft.com/office/word/2010/wordprocessingShape">
-                    <wps:wsp>
-                      <wps:cNvSpPr>
-                        <a:spLocks/>
-                      </wps:cNvSpPr>
-                      <wps:spPr>
-                        <a:xfrm>
-                          <a:off x="0" y="0"/>
-                          <a:ext cx="189230" cy="117475"/>
-                        </a:xfrm>
-                        <a:custGeom>
-                          <a:avLst/>
-                          <a:gdLst/>
-                          <a:ahLst/>
-                          <a:cxnLst/>
-                          <a:rect l="l" t="t" r="r" b="b"/>
-                          <a:pathLst>
-                            <a:path w="189230" h="117475">
-                              <a:moveTo>
-                                <a:pt x="0" y="117475"/>
-                              </a:moveTo>
-                              <a:lnTo>
-                                <a:pt x="189229" y="117475"/>
-                              </a:lnTo>
-                              <a:lnTo>
-                                <a:pt x="189229" y="0"/>
-                              </a:lnTo>
-                              <a:lnTo>
-                                <a:pt x="0" y="0"/>
-                              </a:lnTo>
-                              <a:lnTo>
-                                <a:pt x="0" y="117475"/>
-                              </a:lnTo>
-                              <a:close/>
-                            </a:path>
-                          </a:pathLst>
-                        </a:custGeom>
-                        <a:ln w="9524">
-                          <a:solidFill>
-                            <a:srgbClr val="000000"/>
-                          </a:solidFill>
-                          <a:prstDash val="solid"/>
-                        </a:ln>
-                      </wps:spPr>
-                      <wps:bodyPr wrap="square" lIns="0" tIns="0" rIns="0" bIns="0" rtlCol="0">
-                        <a:prstTxWarp prst="textNoShape">
-                          <a:avLst/>
-                        </a:prstTxWarp>
-                        <a:noAutofit/>
-                      </wps:bodyPr>
-                    </wps:wsp>
-                  </a:graphicData>
-                </a:graphic>
-              </wp:anchor>
-            </w:drawing>
-          </mc:Choice>
-          <mc:Fallback>
-            <w:pict>
-              <v:shape w14:anchorId="757B2C1A" id="Graphic 10" o:spid="_x0000_s1026" style="position:absolute;margin-left:31.35pt;margin-top:1.1pt;width:14.9pt;height:9.25pt;z-index:15728128;visibility:visible;mso-wrap-style:square;mso-wrap-distance-left:0;mso-wrap-distance-top:0;mso-wrap-distance-right:0;mso-wrap-distance-bottom:0;mso-position-horizontal:absolute;mso-position-horizontal-relative:page;mso-position-vertical:absolute;mso-position-vertical-relative:text;v-text-anchor:top" coordsize="189230,117475" o:gfxdata="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" path="m,117475r189229,l189229,,,,,117475xe" filled="f" strokeweight=".26456mm">
-                <v:path arrowok="t"/>
-                <w10:wrap anchorx="page"/>
-              </v:shape>
-            </w:pict>
-          </mc:Fallback>
-        </mc:AlternateContent>
+      </w:pPr>
+      <w:r>
+        <w:t xml:space="preserve">{{5}} </w:t>
       </w:r>
       <w:r>
         <w:t>MICA</w:t>
@@ -15804,55 +15707,7 @@
         <w:rPr>
           <w:spacing w:val="53"/>
         </w:rPr>
-        <w:t xml:space="preserve"> </w:t>
-      </w:r>
-      <w:r>
-        <w:rPr>
-          <w:noProof/>
-          <w:spacing w:val="-5"/>
-          <w:position w:val="-2"/>
-        </w:rPr>
-        <w:drawing>
-          <wp:inline distT="0" distB="0" distL="0" distR="0">
-            <wp:extent cx="198755" cy="127000"/>
-            <wp:effectExtent l="0" t="0" r="0" b="0"/>
-            <wp:docPr id="11" name="Image 11"/>
-            <wp:cNvGraphicFramePr>
-              <a:graphicFrameLocks xmlns:a="http://schemas.openxmlformats.org/drawingml/2006/main"/>
-            </wp:cNvGraphicFramePr>
-            <a:graphic xmlns:a="http://schemas.openxmlformats.org/drawingml/2006/main">
-              <a:graphicData uri="http://schemas.openxmlformats.org/drawingml/2006/picture">
-                <pic:pic xmlns:pic="http://schemas.openxmlformats.org/drawingml/2006/picture">
-                  <pic:nvPicPr>
-                    <pic:cNvPr id="11" name="Image 11"/>
-                    <pic:cNvPicPr/>
-                  </pic:nvPicPr>
-                  <pic:blipFill>
-                    <a:blip r:embed="rId13" cstate="print"/>
-                    <a:stretch>
-                      <a:fillRect/>
-                    </a:stretch>
-                  </pic:blipFill>
-                  <pic:spPr>
-                    <a:xfrm>
-                      <a:off x="0" y="0"/>
-                      <a:ext cx="198755" cy="127000"/>
-                    </a:xfrm>
-                    <a:prstGeom prst="rect">
-                      <a:avLst/>
-                    </a:prstGeom>
-                  </pic:spPr>
-                </pic:pic>
-              </a:graphicData>
-            </a:graphic>
-          </wp:inline>
-        </w:drawing>
-      </w:r>
-      <w:r>
-        <w:rPr>
-          <w:spacing w:val="78"/>
-        </w:rPr>
-        <w:t xml:space="preserve"> </w:t>
+        <w:t xml:space="preserve"> {{5}}</w:t>
       </w:r>
       <w:r>
         <w:t>MICA</w:t>
@@ -15879,55 +15734,7 @@
         <w:rPr>
           <w:spacing w:val="33"/>
         </w:rPr>
-        <w:t xml:space="preserve">  </w:t>
-      </w:r>
-      <w:r>
-        <w:rPr>
-          <w:noProof/>
-          <w:spacing w:val="10"/>
-          <w:position w:val="1"/>
-        </w:rPr>
-        <w:drawing>
-          <wp:inline distT="0" distB="0" distL="0" distR="0">
-            <wp:extent cx="198755" cy="127000"/>
-            <wp:effectExtent l="0" t="0" r="0" b="0"/>
-            <wp:docPr id="12" name="Image 12"/>
-            <wp:cNvGraphicFramePr>
-              <a:graphicFrameLocks xmlns:a="http://schemas.openxmlformats.org/drawingml/2006/main"/>
-            </wp:cNvGraphicFramePr>
-            <a:graphic xmlns:a="http://schemas.openxmlformats.org/drawingml/2006/main">
-              <a:graphicData uri="http://schemas.openxmlformats.org/drawingml/2006/picture">
-                <pic:pic xmlns:pic="http://schemas.openxmlformats.org/drawingml/2006/picture">
-                  <pic:nvPicPr>
-                    <pic:cNvPr id="12" name="Image 12"/>
-                    <pic:cNvPicPr/>
-                  </pic:nvPicPr>
-                  <pic:blipFill>
-                    <a:blip r:embed="rId14" cstate="print"/>
-                    <a:stretch>
-                      <a:fillRect/>
-                    </a:stretch>
-                  </pic:blipFill>
-                  <pic:spPr>
-                    <a:xfrm>
-                      <a:off x="0" y="0"/>
-                      <a:ext cx="198755" cy="127000"/>
-                    </a:xfrm>
-                    <a:prstGeom prst="rect">
-                      <a:avLst/>
-                    </a:prstGeom>
-                  </pic:spPr>
-                </pic:pic>
-              </a:graphicData>
-            </a:graphic>
-          </wp:inline>
-        </w:drawing>
-      </w:r>
-      <w:r>
-        <w:rPr>
-          <w:spacing w:val="27"/>
-        </w:rPr>
-        <w:t xml:space="preserve"> </w:t>
+        <w:t xml:space="preserve"> {{5}} </w:t>
       </w:r>
       <w:r>
         <w:t>MIJLOCIE</w:t>
@@ -15964,55 +15771,7 @@
           <w:spacing w:val="74"/>
           <w:w w:val="150"/>
         </w:rPr>
-        <w:t xml:space="preserve"> </w:t>
-      </w:r>
-      <w:r>
-        <w:rPr>
-          <w:noProof/>
-          <w:spacing w:val="-14"/>
-          <w:position w:val="-2"/>
-        </w:rPr>
-        <w:drawing>
-          <wp:inline distT="0" distB="0" distL="0" distR="0">
-            <wp:extent cx="198754" cy="127000"/>
-            <wp:effectExtent l="0" t="0" r="0" b="0"/>
-            <wp:docPr id="13" name="Image 13"/>
-            <wp:cNvGraphicFramePr>
-              <a:graphicFrameLocks xmlns:a="http://schemas.openxmlformats.org/drawingml/2006/main"/>
-            </wp:cNvGraphicFramePr>
-            <a:graphic xmlns:a="http://schemas.openxmlformats.org/drawingml/2006/main">
-              <a:graphicData uri="http://schemas.openxmlformats.org/drawingml/2006/picture">
-                <pic:pic xmlns:pic="http://schemas.openxmlformats.org/drawingml/2006/picture">
-                  <pic:nvPicPr>
-                    <pic:cNvPr id="13" name="Image 13"/>
-                    <pic:cNvPicPr/>
-                  </pic:nvPicPr>
-                  <pic:blipFill>
-                    <a:blip r:embed="rId14" cstate="print"/>
-                    <a:stretch>
-                      <a:fillRect/>
-                    </a:stretch>
-                  </pic:blipFill>
-                  <pic:spPr>
-                    <a:xfrm>
-                      <a:off x="0" y="0"/>
-                      <a:ext cx="198754" cy="127000"/>
-                    </a:xfrm>
-                    <a:prstGeom prst="rect">
-                      <a:avLst/>
-                    </a:prstGeom>
-                  </pic:spPr>
-                </pic:pic>
-              </a:graphicData>
-            </a:graphic>
-          </wp:inline>
-        </w:drawing>
-      </w:r>
-      <w:r>
-        <w:rPr>
-          <w:spacing w:val="75"/>
-        </w:rPr>
-        <w:t xml:space="preserve"> </w:t>
+        <w:t xml:space="preserve"> {{5}}</w:t>
       </w:r>
       <w:r>
         <w:t>MARE</w:t>

</xml_diff>

<commit_message>
Update educational document to include child's first name in data processing agreement
</commit_message>
<xml_diff>
--- a/templates/educational.docx
+++ b/templates/educational.docx
@@ -13997,7 +13997,7 @@
           </mc:Choice>
           <mc:Fallback>
             <w:pict>
-              <v:group w14:anchorId="6D9B5657" id="Group 9" o:spid="_x0000_s1026" style="position:absolute;margin-left:8.35pt;margin-top:2.05pt;width:13.05pt;height:13.05pt;z-index:487402496" coordsize="165600,165600" o:gfxdata="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">
+              <v:group w14:anchorId="12DA1027" id="Group 9" o:spid="_x0000_s1026" style="position:absolute;margin-left:8.35pt;margin-top:2.05pt;width:13.05pt;height:13.05pt;z-index:487402496" coordsize="165600,165600" o:gfxdata="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">
                 <v:line id="Straight Connector 8" o:spid="_x0000_s1027" style="position:absolute;rotation:45;visibility:visible;mso-wrap-style:square" from="81000,-612" to="84600,164988" o:connectortype="straight" o:gfxdata="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" strokecolor="#4579b8 [3044]"/>
                 <v:line id="Straight Connector 8" o:spid="_x0000_s1028" style="position:absolute;rotation:135;visibility:visible;mso-wrap-style:square" from="80585,0" to="84185,165600" o:connectortype="straight" o:gfxdata="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" strokecolor="#4579b8 [3044]"/>
               </v:group>
@@ -14301,7 +14301,7 @@
           </mc:Choice>
           <mc:Fallback>
             <w:pict>
-              <v:group w14:anchorId="3EE532C1" id="Group 9" o:spid="_x0000_s1026" style="position:absolute;margin-left:7.65pt;margin-top:13.35pt;width:13.05pt;height:13.05pt;z-index:487404544" coordsize="165600,165600" o:gfxdata="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">
+              <v:group w14:anchorId="383E0693" id="Group 9" o:spid="_x0000_s1026" style="position:absolute;margin-left:7.65pt;margin-top:13.35pt;width:13.05pt;height:13.05pt;z-index:487404544" coordsize="165600,165600" o:gfxdata="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">
                 <v:line id="Straight Connector 8" o:spid="_x0000_s1027" style="position:absolute;rotation:45;visibility:visible;mso-wrap-style:square" from="81000,-612" to="84600,164988" o:connectortype="straight" o:gfxdata="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" strokecolor="#4579b8 [3044]"/>
                 <v:line id="Straight Connector 8" o:spid="_x0000_s1028" style="position:absolute;rotation:135;visibility:visible;mso-wrap-style:square" from="80585,0" to="84185,165600" o:connectortype="straight" o:gfxdata="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" strokecolor="#4579b8 [3044]"/>
               </v:group>
@@ -18529,6 +18529,32 @@
           <w:spacing w:val="-2"/>
         </w:rPr>
         <w:t>nume_copil</w:t>
+      </w:r>
+      <w:proofErr w:type="spellEnd"/>
+      <w:r>
+        <w:rPr>
+          <w:spacing w:val="-2"/>
+        </w:rPr>
+        <w:t>}}</w:t>
+      </w:r>
+      <w:r>
+        <w:rPr>
+          <w:spacing w:val="-2"/>
+        </w:rPr>
+        <w:t xml:space="preserve"> </w:t>
+      </w:r>
+      <w:r>
+        <w:rPr>
+          <w:spacing w:val="-2"/>
+        </w:rPr>
+        <w:t>{{</w:t>
+      </w:r>
+      <w:proofErr w:type="spellStart"/>
+      <w:r>
+        <w:rPr>
+          <w:spacing w:val="-2"/>
+        </w:rPr>
+        <w:t>prenume_copil</w:t>
       </w:r>
       <w:proofErr w:type="spellEnd"/>
       <w:r>

</xml_diff>